<commit_message>
Implemented random gun locations
</commit_message>
<xml_diff>
--- a/Week 12/Problem/230.12.Problems28Metaphor.docx
+++ b/Week 12/Problem/230.12.Problems28Metaphor.docx
@@ -1,6 +1,6 @@
 
 <file path=word/document.xml><?xml version="1.0" encoding="utf-8"?>
-<w:document xmlns:wpc="http://schemas.microsoft.com/office/word/2010/wordprocessingCanvas" xmlns:cx="http://schemas.microsoft.com/office/drawing/2014/chartex" xmlns:cx1="http://schemas.microsoft.com/office/drawing/2015/9/8/chartex" xmlns:cx2="http://schemas.microsoft.com/office/drawing/2015/10/21/chartex" xmlns:cx3="http://schemas.microsoft.com/office/drawing/2016/5/9/chartex" xmlns:cx4="http://schemas.microsoft.com/office/drawing/2016/5/10/chartex" xmlns:cx5="http://schemas.microsoft.com/office/drawing/2016/5/11/chartex" xmlns:cx6="http://schemas.microsoft.com/office/drawing/2016/5/12/chartex" xmlns:cx7="http://schemas.microsoft.com/office/drawing/2016/5/13/chartex" xmlns:cx8="http://schemas.microsoft.com/office/drawing/2016/5/14/chartex" xmlns:mc="http://schemas.openxmlformats.org/markup-compatibility/2006" xmlns:aink="http://schemas.microsoft.com/office/drawing/2016/ink" xmlns:am3d="http://schemas.microsoft.com/office/drawing/2017/model3d" xmlns:o="urn:schemas-microsoft-com:office:office" xmlns:oel="http://schemas.microsoft.com/office/2019/extlst" xmlns:r="http://schemas.openxmlformats.org/officeDocument/2006/relationships" xmlns:m="http://schemas.openxmlformats.org/officeDocument/2006/math" xmlns:v="urn:schemas-microsoft-com:vml" xmlns:wp14="http://schemas.microsoft.com/office/word/2010/wordprocessingDrawing" xmlns:wp="http://schemas.openxmlformats.org/drawingml/2006/wordprocessingDrawing" xmlns:w10="urn:schemas-microsoft-com:office:word" xmlns:w="http://schemas.openxmlformats.org/wordprocessingml/2006/main" xmlns:w14="http://schemas.microsoft.com/office/word/2010/wordml" xmlns:w15="http://schemas.microsoft.com/office/word/2012/wordml" xmlns:w16cex="http://schemas.microsoft.com/office/word/2018/wordml/cex" xmlns:w16cid="http://schemas.microsoft.com/office/word/2016/wordml/cid" xmlns:w16="http://schemas.microsoft.com/office/word/2018/wordml" xmlns:w16du="http://schemas.microsoft.com/office/word/2023/wordml/word16du" xmlns:w16sdtdh="http://schemas.microsoft.com/office/word/2020/wordml/sdtdatahash" xmlns:w16se="http://schemas.microsoft.com/office/word/2015/wordml/symex" xmlns:wpg="http://schemas.microsoft.com/office/word/2010/wordprocessingGroup" xmlns:wpi="http://schemas.microsoft.com/office/word/2010/wordprocessingInk" xmlns:wne="http://schemas.microsoft.com/office/word/2006/wordml" xmlns:wps="http://schemas.microsoft.com/office/word/2010/wordprocessingShape" mc:Ignorable="w14 w15 w16se w16cid w16 w16cex w16sdtdh wp14">
+<w:document xmlns:wpc="http://schemas.microsoft.com/office/word/2010/wordprocessingCanvas" xmlns:cx="http://schemas.microsoft.com/office/drawing/2014/chartex" xmlns:cx1="http://schemas.microsoft.com/office/drawing/2015/9/8/chartex" xmlns:cx2="http://schemas.microsoft.com/office/drawing/2015/10/21/chartex" xmlns:cx3="http://schemas.microsoft.com/office/drawing/2016/5/9/chartex" xmlns:cx4="http://schemas.microsoft.com/office/drawing/2016/5/10/chartex" xmlns:cx5="http://schemas.microsoft.com/office/drawing/2016/5/11/chartex" xmlns:cx6="http://schemas.microsoft.com/office/drawing/2016/5/12/chartex" xmlns:cx7="http://schemas.microsoft.com/office/drawing/2016/5/13/chartex" xmlns:cx8="http://schemas.microsoft.com/office/drawing/2016/5/14/chartex" xmlns:mc="http://schemas.openxmlformats.org/markup-compatibility/2006" xmlns:aink="http://schemas.microsoft.com/office/drawing/2016/ink" xmlns:am3d="http://schemas.microsoft.com/office/drawing/2017/model3d" xmlns:o="urn:schemas-microsoft-com:office:office" xmlns:oel="http://schemas.microsoft.com/office/2019/extlst" xmlns:r="http://schemas.openxmlformats.org/officeDocument/2006/relationships" xmlns:m="http://schemas.openxmlformats.org/officeDocument/2006/math" xmlns:v="urn:schemas-microsoft-com:vml" xmlns:wp14="http://schemas.microsoft.com/office/word/2010/wordprocessingDrawing" xmlns:wp="http://schemas.openxmlformats.org/drawingml/2006/wordprocessingDrawing" xmlns:w10="urn:schemas-microsoft-com:office:word" xmlns:w="http://schemas.openxmlformats.org/wordprocessingml/2006/main" xmlns:w14="http://schemas.microsoft.com/office/word/2010/wordml" xmlns:w15="http://schemas.microsoft.com/office/word/2012/wordml" xmlns:w16cex="http://schemas.microsoft.com/office/word/2018/wordml/cex" xmlns:w16cid="http://schemas.microsoft.com/office/word/2016/wordml/cid" xmlns:w16="http://schemas.microsoft.com/office/word/2018/wordml" xmlns:w16sdtdh="http://schemas.microsoft.com/office/word/2020/wordml/sdtdatahash" xmlns:w16se="http://schemas.microsoft.com/office/word/2015/wordml/symex" xmlns:wpg="http://schemas.microsoft.com/office/word/2010/wordprocessingGroup" xmlns:wpi="http://schemas.microsoft.com/office/word/2010/wordprocessingInk" xmlns:wne="http://schemas.microsoft.com/office/word/2006/wordml" xmlns:wps="http://schemas.microsoft.com/office/word/2010/wordprocessingShape" mc:Ignorable="w14 w15 w16se w16cid w16 w16cex w16sdtdh wp14">
   <w:body>
     <w:p>
       <w:pPr>
@@ -657,6 +657,12 @@
                 <w:rFonts w:ascii="Consolas" w:hAnsi="Consolas"/>
               </w:rPr>
             </w:pPr>
+            <w:r>
+              <w:rPr>
+                <w:rFonts w:ascii="Consolas" w:hAnsi="Consolas"/>
+              </w:rPr>
+              <w:t>Orbital Simulator</w:t>
+            </w:r>
           </w:p>
         </w:tc>
       </w:tr>
@@ -678,6 +684,14 @@
                 <w:rFonts w:ascii="Consolas" w:hAnsi="Consolas"/>
               </w:rPr>
             </w:pPr>
+            <w:proofErr w:type="spellStart"/>
+            <w:r>
+              <w:rPr>
+                <w:rFonts w:ascii="Consolas" w:hAnsi="Consolas"/>
+              </w:rPr>
+              <w:t>objectList</w:t>
+            </w:r>
+            <w:proofErr w:type="spellEnd"/>
           </w:p>
         </w:tc>
       </w:tr>
@@ -699,6 +713,80 @@
                 <w:rFonts w:ascii="Consolas" w:hAnsi="Consolas"/>
               </w:rPr>
             </w:pPr>
+            <w:proofErr w:type="spellStart"/>
+            <w:r>
+              <w:rPr>
+                <w:rFonts w:ascii="Consolas" w:hAnsi="Consolas"/>
+              </w:rPr>
+              <w:t>addObject</w:t>
+            </w:r>
+            <w:proofErr w:type="spellEnd"/>
+          </w:p>
+          <w:p>
+            <w:pPr>
+              <w:pStyle w:val="Answer"/>
+              <w:pBdr>
+                <w:top w:val="none" w:sz="0" w:space="0" w:color="auto"/>
+                <w:left w:val="none" w:sz="0" w:space="0" w:color="auto"/>
+                <w:bottom w:val="none" w:sz="0" w:space="0" w:color="auto"/>
+                <w:right w:val="none" w:sz="0" w:space="0" w:color="auto"/>
+              </w:pBdr>
+              <w:rPr>
+                <w:rFonts w:ascii="Consolas" w:hAnsi="Consolas"/>
+              </w:rPr>
+            </w:pPr>
+            <w:proofErr w:type="spellStart"/>
+            <w:r>
+              <w:rPr>
+                <w:rFonts w:ascii="Consolas" w:hAnsi="Consolas"/>
+              </w:rPr>
+              <w:t>setObjectPosition</w:t>
+            </w:r>
+            <w:proofErr w:type="spellEnd"/>
+          </w:p>
+          <w:p>
+            <w:pPr>
+              <w:pStyle w:val="Answer"/>
+              <w:pBdr>
+                <w:top w:val="none" w:sz="0" w:space="0" w:color="auto"/>
+                <w:left w:val="none" w:sz="0" w:space="0" w:color="auto"/>
+                <w:bottom w:val="none" w:sz="0" w:space="0" w:color="auto"/>
+                <w:right w:val="none" w:sz="0" w:space="0" w:color="auto"/>
+              </w:pBdr>
+              <w:rPr>
+                <w:rFonts w:ascii="Consolas" w:hAnsi="Consolas"/>
+              </w:rPr>
+            </w:pPr>
+            <w:proofErr w:type="spellStart"/>
+            <w:r>
+              <w:rPr>
+                <w:rFonts w:ascii="Consolas" w:hAnsi="Consolas"/>
+              </w:rPr>
+              <w:t>setObjectState</w:t>
+            </w:r>
+            <w:proofErr w:type="spellEnd"/>
+          </w:p>
+          <w:p>
+            <w:pPr>
+              <w:pStyle w:val="Answer"/>
+              <w:pBdr>
+                <w:top w:val="none" w:sz="0" w:space="0" w:color="auto"/>
+                <w:left w:val="none" w:sz="0" w:space="0" w:color="auto"/>
+                <w:bottom w:val="none" w:sz="0" w:space="0" w:color="auto"/>
+                <w:right w:val="none" w:sz="0" w:space="0" w:color="auto"/>
+              </w:pBdr>
+              <w:rPr>
+                <w:rFonts w:ascii="Consolas" w:hAnsi="Consolas"/>
+              </w:rPr>
+            </w:pPr>
+            <w:proofErr w:type="spellStart"/>
+            <w:r>
+              <w:rPr>
+                <w:rFonts w:ascii="Consolas" w:hAnsi="Consolas"/>
+              </w:rPr>
+              <w:t>displayStatus</w:t>
+            </w:r>
+            <w:proofErr w:type="spellEnd"/>
           </w:p>
         </w:tc>
       </w:tr>
@@ -774,6 +862,12 @@
                 <w:rFonts w:ascii="Consolas" w:hAnsi="Consolas"/>
               </w:rPr>
             </w:pPr>
+            <w:r>
+              <w:rPr>
+                <w:rFonts w:ascii="Consolas" w:hAnsi="Consolas"/>
+              </w:rPr>
+              <w:t>Velocity</w:t>
+            </w:r>
           </w:p>
         </w:tc>
       </w:tr>
@@ -795,6 +889,32 @@
                 <w:rFonts w:ascii="Consolas" w:hAnsi="Consolas"/>
               </w:rPr>
             </w:pPr>
+            <w:r>
+              <w:rPr>
+                <w:rFonts w:ascii="Consolas" w:hAnsi="Consolas"/>
+              </w:rPr>
+              <w:t>Speed</w:t>
+            </w:r>
+          </w:p>
+          <w:p>
+            <w:pPr>
+              <w:pStyle w:val="Answer"/>
+              <w:pBdr>
+                <w:top w:val="none" w:sz="0" w:space="0" w:color="auto"/>
+                <w:left w:val="none" w:sz="0" w:space="0" w:color="auto"/>
+                <w:bottom w:val="none" w:sz="0" w:space="0" w:color="auto"/>
+                <w:right w:val="none" w:sz="0" w:space="0" w:color="auto"/>
+              </w:pBdr>
+              <w:rPr>
+                <w:rFonts w:ascii="Consolas" w:hAnsi="Consolas"/>
+              </w:rPr>
+            </w:pPr>
+            <w:r>
+              <w:rPr>
+                <w:rFonts w:ascii="Consolas" w:hAnsi="Consolas"/>
+              </w:rPr>
+              <w:t>Direction</w:t>
+            </w:r>
           </w:p>
         </w:tc>
       </w:tr>
@@ -816,6 +936,180 @@
                 <w:rFonts w:ascii="Consolas" w:hAnsi="Consolas"/>
               </w:rPr>
             </w:pPr>
+            <w:proofErr w:type="spellStart"/>
+            <w:r>
+              <w:rPr>
+                <w:rFonts w:ascii="Consolas" w:hAnsi="Consolas"/>
+              </w:rPr>
+              <w:t>increaseVelocity</w:t>
+            </w:r>
+            <w:proofErr w:type="spellEnd"/>
+          </w:p>
+          <w:p>
+            <w:pPr>
+              <w:pStyle w:val="Answer"/>
+              <w:pBdr>
+                <w:top w:val="none" w:sz="0" w:space="0" w:color="auto"/>
+                <w:left w:val="none" w:sz="0" w:space="0" w:color="auto"/>
+                <w:bottom w:val="none" w:sz="0" w:space="0" w:color="auto"/>
+                <w:right w:val="none" w:sz="0" w:space="0" w:color="auto"/>
+              </w:pBdr>
+              <w:rPr>
+                <w:rFonts w:ascii="Consolas" w:hAnsi="Consolas"/>
+              </w:rPr>
+            </w:pPr>
+            <w:proofErr w:type="spellStart"/>
+            <w:r>
+              <w:rPr>
+                <w:rFonts w:ascii="Consolas" w:hAnsi="Consolas"/>
+              </w:rPr>
+              <w:t>multiplyVelocity</w:t>
+            </w:r>
+            <w:proofErr w:type="spellEnd"/>
+          </w:p>
+          <w:p>
+            <w:pPr>
+              <w:pStyle w:val="Answer"/>
+              <w:pBdr>
+                <w:top w:val="none" w:sz="0" w:space="0" w:color="auto"/>
+                <w:left w:val="none" w:sz="0" w:space="0" w:color="auto"/>
+                <w:bottom w:val="none" w:sz="0" w:space="0" w:color="auto"/>
+                <w:right w:val="none" w:sz="0" w:space="0" w:color="auto"/>
+              </w:pBdr>
+              <w:rPr>
+                <w:rFonts w:ascii="Consolas" w:hAnsi="Consolas"/>
+              </w:rPr>
+            </w:pPr>
+            <w:proofErr w:type="spellStart"/>
+            <w:r>
+              <w:rPr>
+                <w:rFonts w:ascii="Consolas" w:hAnsi="Consolas"/>
+              </w:rPr>
+              <w:t>reverseVelocity</w:t>
+            </w:r>
+            <w:proofErr w:type="spellEnd"/>
+          </w:p>
+          <w:p>
+            <w:pPr>
+              <w:pStyle w:val="Answer"/>
+              <w:pBdr>
+                <w:top w:val="none" w:sz="0" w:space="0" w:color="auto"/>
+                <w:left w:val="none" w:sz="0" w:space="0" w:color="auto"/>
+                <w:bottom w:val="none" w:sz="0" w:space="0" w:color="auto"/>
+                <w:right w:val="none" w:sz="0" w:space="0" w:color="auto"/>
+              </w:pBdr>
+              <w:rPr>
+                <w:rFonts w:ascii="Consolas" w:hAnsi="Consolas"/>
+              </w:rPr>
+            </w:pPr>
+            <w:proofErr w:type="spellStart"/>
+            <w:r>
+              <w:rPr>
+                <w:rFonts w:ascii="Consolas" w:hAnsi="Consolas"/>
+              </w:rPr>
+              <w:t>divideVelocity</w:t>
+            </w:r>
+            <w:proofErr w:type="spellEnd"/>
+          </w:p>
+          <w:p>
+            <w:pPr>
+              <w:pStyle w:val="Answer"/>
+              <w:pBdr>
+                <w:top w:val="none" w:sz="0" w:space="0" w:color="auto"/>
+                <w:left w:val="none" w:sz="0" w:space="0" w:color="auto"/>
+                <w:bottom w:val="none" w:sz="0" w:space="0" w:color="auto"/>
+                <w:right w:val="none" w:sz="0" w:space="0" w:color="auto"/>
+              </w:pBdr>
+              <w:rPr>
+                <w:rFonts w:ascii="Consolas" w:hAnsi="Consolas"/>
+              </w:rPr>
+            </w:pPr>
+            <w:r>
+              <w:rPr>
+                <w:rFonts w:ascii="Consolas" w:hAnsi="Consolas"/>
+              </w:rPr>
+              <w:t>operator +</w:t>
+            </w:r>
+          </w:p>
+          <w:p>
+            <w:pPr>
+              <w:pStyle w:val="Answer"/>
+              <w:pBdr>
+                <w:top w:val="none" w:sz="0" w:space="0" w:color="auto"/>
+                <w:left w:val="none" w:sz="0" w:space="0" w:color="auto"/>
+                <w:bottom w:val="none" w:sz="0" w:space="0" w:color="auto"/>
+                <w:right w:val="none" w:sz="0" w:space="0" w:color="auto"/>
+              </w:pBdr>
+              <w:rPr>
+                <w:rFonts w:ascii="Consolas" w:hAnsi="Consolas"/>
+              </w:rPr>
+            </w:pPr>
+            <w:r>
+              <w:rPr>
+                <w:rFonts w:ascii="Consolas" w:hAnsi="Consolas"/>
+              </w:rPr>
+              <w:t>operator –</w:t>
+            </w:r>
+          </w:p>
+          <w:p>
+            <w:pPr>
+              <w:pStyle w:val="Answer"/>
+              <w:pBdr>
+                <w:top w:val="none" w:sz="0" w:space="0" w:color="auto"/>
+                <w:left w:val="none" w:sz="0" w:space="0" w:color="auto"/>
+                <w:bottom w:val="none" w:sz="0" w:space="0" w:color="auto"/>
+                <w:right w:val="none" w:sz="0" w:space="0" w:color="auto"/>
+              </w:pBdr>
+              <w:rPr>
+                <w:rFonts w:ascii="Consolas" w:hAnsi="Consolas"/>
+              </w:rPr>
+            </w:pPr>
+            <w:r>
+              <w:rPr>
+                <w:rFonts w:ascii="Consolas" w:hAnsi="Consolas"/>
+              </w:rPr>
+              <w:t>operator *</w:t>
+            </w:r>
+          </w:p>
+          <w:p>
+            <w:pPr>
+              <w:pStyle w:val="Answer"/>
+              <w:pBdr>
+                <w:top w:val="none" w:sz="0" w:space="0" w:color="auto"/>
+                <w:left w:val="none" w:sz="0" w:space="0" w:color="auto"/>
+                <w:bottom w:val="none" w:sz="0" w:space="0" w:color="auto"/>
+                <w:right w:val="none" w:sz="0" w:space="0" w:color="auto"/>
+              </w:pBdr>
+              <w:rPr>
+                <w:rFonts w:ascii="Consolas" w:hAnsi="Consolas"/>
+              </w:rPr>
+            </w:pPr>
+            <w:r>
+              <w:rPr>
+                <w:rFonts w:ascii="Consolas" w:hAnsi="Consolas"/>
+              </w:rPr>
+              <w:t>operator /</w:t>
+            </w:r>
+          </w:p>
+          <w:p>
+            <w:pPr>
+              <w:pStyle w:val="Answer"/>
+              <w:pBdr>
+                <w:top w:val="none" w:sz="0" w:space="0" w:color="auto"/>
+                <w:left w:val="none" w:sz="0" w:space="0" w:color="auto"/>
+                <w:bottom w:val="none" w:sz="0" w:space="0" w:color="auto"/>
+                <w:right w:val="none" w:sz="0" w:space="0" w:color="auto"/>
+              </w:pBdr>
+              <w:rPr>
+                <w:rFonts w:ascii="Consolas" w:hAnsi="Consolas"/>
+              </w:rPr>
+            </w:pPr>
+            <w:r>
+              <w:rPr>
+                <w:rFonts w:ascii="Consolas" w:hAnsi="Consolas"/>
+              </w:rPr>
+              <w:t xml:space="preserve">operator = </w:t>
+            </w:r>
           </w:p>
         </w:tc>
       </w:tr>
@@ -903,6 +1197,12 @@
                 <w:rFonts w:ascii="Consolas" w:hAnsi="Consolas"/>
               </w:rPr>
             </w:pPr>
+            <w:r>
+              <w:rPr>
+                <w:rFonts w:ascii="Consolas" w:hAnsi="Consolas"/>
+              </w:rPr>
+              <w:t>Element</w:t>
+            </w:r>
           </w:p>
         </w:tc>
       </w:tr>
@@ -924,6 +1224,68 @@
                 <w:rFonts w:ascii="Consolas" w:hAnsi="Consolas"/>
               </w:rPr>
             </w:pPr>
+            <w:r>
+              <w:rPr>
+                <w:rFonts w:ascii="Consolas" w:hAnsi="Consolas"/>
+              </w:rPr>
+              <w:t xml:space="preserve">Position </w:t>
+            </w:r>
+            <w:proofErr w:type="spellStart"/>
+            <w:r>
+              <w:rPr>
+                <w:rFonts w:ascii="Consolas" w:hAnsi="Consolas"/>
+              </w:rPr>
+              <w:t>position</w:t>
+            </w:r>
+            <w:proofErr w:type="spellEnd"/>
+          </w:p>
+          <w:p>
+            <w:pPr>
+              <w:pStyle w:val="Answer"/>
+              <w:pBdr>
+                <w:top w:val="none" w:sz="0" w:space="0" w:color="auto"/>
+                <w:left w:val="none" w:sz="0" w:space="0" w:color="auto"/>
+                <w:bottom w:val="none" w:sz="0" w:space="0" w:color="auto"/>
+                <w:right w:val="none" w:sz="0" w:space="0" w:color="auto"/>
+              </w:pBdr>
+              <w:rPr>
+                <w:rFonts w:ascii="Consolas" w:hAnsi="Consolas"/>
+              </w:rPr>
+            </w:pPr>
+            <w:r>
+              <w:rPr>
+                <w:rFonts w:ascii="Consolas" w:hAnsi="Consolas"/>
+              </w:rPr>
+              <w:t xml:space="preserve">Velocity </w:t>
+            </w:r>
+            <w:proofErr w:type="spellStart"/>
+            <w:r>
+              <w:rPr>
+                <w:rFonts w:ascii="Consolas" w:hAnsi="Consolas"/>
+              </w:rPr>
+              <w:t>velocity</w:t>
+            </w:r>
+            <w:proofErr w:type="spellEnd"/>
+          </w:p>
+          <w:p>
+            <w:pPr>
+              <w:pStyle w:val="Answer"/>
+              <w:pBdr>
+                <w:top w:val="none" w:sz="0" w:space="0" w:color="auto"/>
+                <w:left w:val="none" w:sz="0" w:space="0" w:color="auto"/>
+                <w:bottom w:val="none" w:sz="0" w:space="0" w:color="auto"/>
+                <w:right w:val="none" w:sz="0" w:space="0" w:color="auto"/>
+              </w:pBdr>
+              <w:rPr>
+                <w:rFonts w:ascii="Consolas" w:hAnsi="Consolas"/>
+              </w:rPr>
+            </w:pPr>
+            <w:r>
+              <w:rPr>
+                <w:rFonts w:ascii="Consolas" w:hAnsi="Consolas"/>
+              </w:rPr>
+              <w:t>status</w:t>
+            </w:r>
           </w:p>
         </w:tc>
       </w:tr>
@@ -945,6 +1307,80 @@
                 <w:rFonts w:ascii="Consolas" w:hAnsi="Consolas"/>
               </w:rPr>
             </w:pPr>
+            <w:proofErr w:type="spellStart"/>
+            <w:r>
+              <w:rPr>
+                <w:rFonts w:ascii="Consolas" w:hAnsi="Consolas"/>
+              </w:rPr>
+              <w:t>hasCollided</w:t>
+            </w:r>
+            <w:proofErr w:type="spellEnd"/>
+          </w:p>
+          <w:p>
+            <w:pPr>
+              <w:pStyle w:val="Answer"/>
+              <w:pBdr>
+                <w:top w:val="none" w:sz="0" w:space="0" w:color="auto"/>
+                <w:left w:val="none" w:sz="0" w:space="0" w:color="auto"/>
+                <w:bottom w:val="none" w:sz="0" w:space="0" w:color="auto"/>
+                <w:right w:val="none" w:sz="0" w:space="0" w:color="auto"/>
+              </w:pBdr>
+              <w:rPr>
+                <w:rFonts w:ascii="Consolas" w:hAnsi="Consolas"/>
+              </w:rPr>
+            </w:pPr>
+            <w:proofErr w:type="spellStart"/>
+            <w:r>
+              <w:rPr>
+                <w:rFonts w:ascii="Consolas" w:hAnsi="Consolas"/>
+              </w:rPr>
+              <w:t>drawElement</w:t>
+            </w:r>
+            <w:proofErr w:type="spellEnd"/>
+          </w:p>
+          <w:p>
+            <w:pPr>
+              <w:pStyle w:val="Answer"/>
+              <w:pBdr>
+                <w:top w:val="none" w:sz="0" w:space="0" w:color="auto"/>
+                <w:left w:val="none" w:sz="0" w:space="0" w:color="auto"/>
+                <w:bottom w:val="none" w:sz="0" w:space="0" w:color="auto"/>
+                <w:right w:val="none" w:sz="0" w:space="0" w:color="auto"/>
+              </w:pBdr>
+              <w:rPr>
+                <w:rFonts w:ascii="Consolas" w:hAnsi="Consolas"/>
+              </w:rPr>
+            </w:pPr>
+            <w:proofErr w:type="spellStart"/>
+            <w:r>
+              <w:rPr>
+                <w:rFonts w:ascii="Consolas" w:hAnsi="Consolas"/>
+              </w:rPr>
+              <w:t>moveElement</w:t>
+            </w:r>
+            <w:proofErr w:type="spellEnd"/>
+          </w:p>
+          <w:p>
+            <w:pPr>
+              <w:pStyle w:val="Answer"/>
+              <w:pBdr>
+                <w:top w:val="none" w:sz="0" w:space="0" w:color="auto"/>
+                <w:left w:val="none" w:sz="0" w:space="0" w:color="auto"/>
+                <w:bottom w:val="none" w:sz="0" w:space="0" w:color="auto"/>
+                <w:right w:val="none" w:sz="0" w:space="0" w:color="auto"/>
+              </w:pBdr>
+              <w:rPr>
+                <w:rFonts w:ascii="Consolas" w:hAnsi="Consolas"/>
+              </w:rPr>
+            </w:pPr>
+            <w:proofErr w:type="spellStart"/>
+            <w:r>
+              <w:rPr>
+                <w:rFonts w:ascii="Consolas" w:hAnsi="Consolas"/>
+              </w:rPr>
+              <w:t>isAlive</w:t>
+            </w:r>
+            <w:proofErr w:type="spellEnd"/>
           </w:p>
         </w:tc>
       </w:tr>
@@ -962,7 +1398,7 @@
 </file>
 
 <file path=word/numbering.xml><?xml version="1.0" encoding="utf-8"?>
-<w:numbering xmlns:wpc="http://schemas.microsoft.com/office/word/2010/wordprocessingCanvas" xmlns:cx="http://schemas.microsoft.com/office/drawing/2014/chartex" xmlns:cx1="http://schemas.microsoft.com/office/drawing/2015/9/8/chartex" xmlns:cx2="http://schemas.microsoft.com/office/drawing/2015/10/21/chartex" xmlns:cx3="http://schemas.microsoft.com/office/drawing/2016/5/9/chartex" xmlns:cx4="http://schemas.microsoft.com/office/drawing/2016/5/10/chartex" xmlns:cx5="http://schemas.microsoft.com/office/drawing/2016/5/11/chartex" xmlns:cx6="http://schemas.microsoft.com/office/drawing/2016/5/12/chartex" xmlns:cx7="http://schemas.microsoft.com/office/drawing/2016/5/13/chartex" xmlns:cx8="http://schemas.microsoft.com/office/drawing/2016/5/14/chartex" xmlns:mc="http://schemas.openxmlformats.org/markup-compatibility/2006" xmlns:aink="http://schemas.microsoft.com/office/drawing/2016/ink" xmlns:am3d="http://schemas.microsoft.com/office/drawing/2017/model3d" xmlns:o="urn:schemas-microsoft-com:office:office" xmlns:oel="http://schemas.microsoft.com/office/2019/extlst" xmlns:r="http://schemas.openxmlformats.org/officeDocument/2006/relationships" xmlns:m="http://schemas.openxmlformats.org/officeDocument/2006/math" xmlns:v="urn:schemas-microsoft-com:vml" xmlns:wp14="http://schemas.microsoft.com/office/word/2010/wordprocessingDrawing" xmlns:wp="http://schemas.openxmlformats.org/drawingml/2006/wordprocessingDrawing" xmlns:w10="urn:schemas-microsoft-com:office:word" xmlns:w="http://schemas.openxmlformats.org/wordprocessingml/2006/main" xmlns:w14="http://schemas.microsoft.com/office/word/2010/wordml" xmlns:w15="http://schemas.microsoft.com/office/word/2012/wordml" xmlns:w16cex="http://schemas.microsoft.com/office/word/2018/wordml/cex" xmlns:w16cid="http://schemas.microsoft.com/office/word/2016/wordml/cid" xmlns:w16="http://schemas.microsoft.com/office/word/2018/wordml" xmlns:w16du="http://schemas.microsoft.com/office/word/2023/wordml/word16du" xmlns:w16sdtdh="http://schemas.microsoft.com/office/word/2020/wordml/sdtdatahash" xmlns:w16se="http://schemas.microsoft.com/office/word/2015/wordml/symex" xmlns:wpg="http://schemas.microsoft.com/office/word/2010/wordprocessingGroup" xmlns:wpi="http://schemas.microsoft.com/office/word/2010/wordprocessingInk" xmlns:wne="http://schemas.microsoft.com/office/word/2006/wordml" xmlns:wps="http://schemas.microsoft.com/office/word/2010/wordprocessingShape" mc:Ignorable="w14 w15 w16se w16cid w16 w16cex w16sdtdh wp14">
+<w:numbering xmlns:wpc="http://schemas.microsoft.com/office/word/2010/wordprocessingCanvas" xmlns:cx="http://schemas.microsoft.com/office/drawing/2014/chartex" xmlns:cx1="http://schemas.microsoft.com/office/drawing/2015/9/8/chartex" xmlns:cx2="http://schemas.microsoft.com/office/drawing/2015/10/21/chartex" xmlns:cx3="http://schemas.microsoft.com/office/drawing/2016/5/9/chartex" xmlns:cx4="http://schemas.microsoft.com/office/drawing/2016/5/10/chartex" xmlns:cx5="http://schemas.microsoft.com/office/drawing/2016/5/11/chartex" xmlns:cx6="http://schemas.microsoft.com/office/drawing/2016/5/12/chartex" xmlns:cx7="http://schemas.microsoft.com/office/drawing/2016/5/13/chartex" xmlns:cx8="http://schemas.microsoft.com/office/drawing/2016/5/14/chartex" xmlns:mc="http://schemas.openxmlformats.org/markup-compatibility/2006" xmlns:aink="http://schemas.microsoft.com/office/drawing/2016/ink" xmlns:am3d="http://schemas.microsoft.com/office/drawing/2017/model3d" xmlns:o="urn:schemas-microsoft-com:office:office" xmlns:oel="http://schemas.microsoft.com/office/2019/extlst" xmlns:r="http://schemas.openxmlformats.org/officeDocument/2006/relationships" xmlns:m="http://schemas.openxmlformats.org/officeDocument/2006/math" xmlns:v="urn:schemas-microsoft-com:vml" xmlns:wp14="http://schemas.microsoft.com/office/word/2010/wordprocessingDrawing" xmlns:wp="http://schemas.openxmlformats.org/drawingml/2006/wordprocessingDrawing" xmlns:w10="urn:schemas-microsoft-com:office:word" xmlns:w="http://schemas.openxmlformats.org/wordprocessingml/2006/main" xmlns:w14="http://schemas.microsoft.com/office/word/2010/wordml" xmlns:w15="http://schemas.microsoft.com/office/word/2012/wordml" xmlns:w16cex="http://schemas.microsoft.com/office/word/2018/wordml/cex" xmlns:w16cid="http://schemas.microsoft.com/office/word/2016/wordml/cid" xmlns:w16="http://schemas.microsoft.com/office/word/2018/wordml" xmlns:w16sdtdh="http://schemas.microsoft.com/office/word/2020/wordml/sdtdatahash" xmlns:w16se="http://schemas.microsoft.com/office/word/2015/wordml/symex" xmlns:wpg="http://schemas.microsoft.com/office/word/2010/wordprocessingGroup" xmlns:wpi="http://schemas.microsoft.com/office/word/2010/wordprocessingInk" xmlns:wne="http://schemas.microsoft.com/office/word/2006/wordml" xmlns:wps="http://schemas.microsoft.com/office/word/2010/wordprocessingShape" mc:Ignorable="w14 w15 w16se w16cid w16 w16cex w16sdtdh wp14">
   <w:abstractNum w:abstractNumId="0" w15:restartNumberingAfterBreak="0">
     <w:nsid w:val="1BEE3E32"/>
     <w:multiLevelType w:val="hybridMultilevel"/>

</xml_diff>